<commit_message>
se saco la tabla de riesgos
</commit_message>
<xml_diff>
--- a/Entregables/Acta del Proyecto/ActadelProyecto2015-UTN_v5.3.docx
+++ b/Entregables/Acta del Proyecto/ActadelProyecto2015-UTN_v5.3.docx
@@ -3306,6 +3306,8 @@
               </w:rPr>
               <w:t xml:space="preserve"> de riesgos</w:t>
             </w:r>
+            <w:bookmarkStart w:id="0" w:name="_GoBack"/>
+            <w:bookmarkEnd w:id="0"/>
           </w:p>
           <w:p>
             <w:pPr>
@@ -3326,7 +3328,7 @@
                 <w:color w:val="auto"/>
                 <w:sz w:val="22"/>
               </w:rPr>
-              <w:t>Tabla de riesgos</w:t>
+              <w:t>GANTT</w:t>
             </w:r>
           </w:p>
           <w:p>
@@ -3348,7 +3350,7 @@
                 <w:color w:val="auto"/>
                 <w:sz w:val="22"/>
               </w:rPr>
-              <w:t>GANTT</w:t>
+              <w:t>Plan de contingencia</w:t>
             </w:r>
           </w:p>
           <w:p>
@@ -3370,7 +3372,7 @@
                 <w:color w:val="auto"/>
                 <w:sz w:val="22"/>
               </w:rPr>
-              <w:t>Plan de contingencia</w:t>
+              <w:t>Matriz de roles y responsabilidades</w:t>
             </w:r>
           </w:p>
           <w:p>
@@ -3392,7 +3394,7 @@
                 <w:color w:val="auto"/>
                 <w:sz w:val="22"/>
               </w:rPr>
-              <w:t>Matriz de roles y responsabilidades</w:t>
+              <w:t>Matriz de comunicaciones</w:t>
             </w:r>
           </w:p>
           <w:p>
@@ -3414,7 +3416,7 @@
                 <w:color w:val="auto"/>
                 <w:sz w:val="22"/>
               </w:rPr>
-              <w:t>Matriz de comunicaciones</w:t>
+              <w:t>Matriz de habilidades y competencias</w:t>
             </w:r>
           </w:p>
           <w:p>
@@ -3436,7 +3438,7 @@
                 <w:color w:val="auto"/>
                 <w:sz w:val="22"/>
               </w:rPr>
-              <w:t>Matriz de habilidades y competencias</w:t>
+              <w:t>Reglas de negocio y aspectos legales</w:t>
             </w:r>
           </w:p>
           <w:p>
@@ -3452,14 +3454,16 @@
                 <w:sz w:val="22"/>
               </w:rPr>
             </w:pPr>
+            <w:proofErr w:type="spellStart"/>
             <w:r>
               <w:rPr>
                 <w:rFonts w:ascii="Arial" w:eastAsia="Arial" w:hAnsi="Arial" w:cs="Arial"/>
                 <w:color w:val="auto"/>
                 <w:sz w:val="22"/>
               </w:rPr>
-              <w:t>Reglas de negocio y aspectos legales</w:t>
-            </w:r>
+              <w:t>RePlanificacion</w:t>
+            </w:r>
+            <w:proofErr w:type="spellEnd"/>
           </w:p>
           <w:p>
             <w:pPr>
@@ -3474,16 +3478,14 @@
                 <w:sz w:val="22"/>
               </w:rPr>
             </w:pPr>
-            <w:proofErr w:type="spellStart"/>
             <w:r>
               <w:rPr>
                 <w:rFonts w:ascii="Arial" w:eastAsia="Arial" w:hAnsi="Arial" w:cs="Arial"/>
                 <w:color w:val="auto"/>
                 <w:sz w:val="22"/>
               </w:rPr>
-              <w:t>RePlanificacion</w:t>
-            </w:r>
-            <w:proofErr w:type="spellEnd"/>
+              <w:t>Lecciones aprendidas</w:t>
+            </w:r>
           </w:p>
           <w:p>
             <w:pPr>
@@ -3504,7 +3506,40 @@
                 <w:color w:val="auto"/>
                 <w:sz w:val="22"/>
               </w:rPr>
-              <w:t>Lecciones aprendidas</w:t>
+              <w:t>Cierre de proyecto</w:t>
+            </w:r>
+          </w:p>
+          <w:p>
+            <w:pPr>
+              <w:ind w:left="1080"/>
+              <w:rPr>
+                <w:rFonts w:ascii="Arial" w:eastAsia="Arial" w:hAnsi="Arial" w:cs="Arial"/>
+                <w:color w:val="auto"/>
+                <w:sz w:val="22"/>
+              </w:rPr>
+            </w:pPr>
+          </w:p>
+          <w:p>
+            <w:pPr>
+              <w:numPr>
+                <w:ilvl w:val="0"/>
+                <w:numId w:val="1"/>
+              </w:numPr>
+              <w:ind w:hanging="360"/>
+              <w:rPr>
+                <w:rFonts w:ascii="Arial" w:eastAsia="Arial" w:hAnsi="Arial" w:cs="Arial"/>
+                <w:color w:val="auto"/>
+                <w:sz w:val="22"/>
+              </w:rPr>
+            </w:pPr>
+            <w:r>
+              <w:rPr>
+                <w:rFonts w:ascii="Arial" w:eastAsia="Arial" w:hAnsi="Arial" w:cs="Arial"/>
+                <w:color w:val="auto"/>
+                <w:sz w:val="22"/>
+              </w:rPr>
+              <w:lastRenderedPageBreak/>
+              <w:t>Documentación del producto</w:t>
             </w:r>
           </w:p>
           <w:p>
@@ -3526,39 +3561,15 @@
                 <w:color w:val="auto"/>
                 <w:sz w:val="22"/>
               </w:rPr>
-              <w:t>Cierre de proyecto</w:t>
-            </w:r>
-          </w:p>
-          <w:p>
-            <w:pPr>
-              <w:ind w:left="1080"/>
+              <w:t>Especificaciones</w:t>
+            </w:r>
+            <w:r>
               <w:rPr>
                 <w:rFonts w:ascii="Arial" w:eastAsia="Arial" w:hAnsi="Arial" w:cs="Arial"/>
                 <w:color w:val="auto"/>
                 <w:sz w:val="22"/>
               </w:rPr>
-            </w:pPr>
-          </w:p>
-          <w:p>
-            <w:pPr>
-              <w:numPr>
-                <w:ilvl w:val="0"/>
-                <w:numId w:val="1"/>
-              </w:numPr>
-              <w:ind w:hanging="360"/>
-              <w:rPr>
-                <w:rFonts w:ascii="Arial" w:eastAsia="Arial" w:hAnsi="Arial" w:cs="Arial"/>
-                <w:color w:val="auto"/>
-                <w:sz w:val="22"/>
-              </w:rPr>
-            </w:pPr>
-            <w:r>
-              <w:rPr>
-                <w:rFonts w:ascii="Arial" w:eastAsia="Arial" w:hAnsi="Arial" w:cs="Arial"/>
-                <w:color w:val="auto"/>
-                <w:sz w:val="22"/>
-              </w:rPr>
-              <w:t>Documentación del producto</w:t>
+              <w:t xml:space="preserve"> de Base de datos</w:t>
             </w:r>
           </w:p>
           <w:p>
@@ -3580,7 +3591,7 @@
                 <w:color w:val="auto"/>
                 <w:sz w:val="22"/>
               </w:rPr>
-              <w:t>Especificaciones</w:t>
+              <w:t>Diagrama de entidad-relación</w:t>
             </w:r>
             <w:r>
               <w:rPr>
@@ -3588,7 +3599,7 @@
                 <w:color w:val="auto"/>
                 <w:sz w:val="22"/>
               </w:rPr>
-              <w:t xml:space="preserve"> de Base de datos</w:t>
+              <w:t xml:space="preserve"> (DER)</w:t>
             </w:r>
           </w:p>
           <w:p>
@@ -3610,15 +3621,7 @@
                 <w:color w:val="auto"/>
                 <w:sz w:val="22"/>
               </w:rPr>
-              <w:t>Diagrama de entidad-relación</w:t>
-            </w:r>
-            <w:r>
-              <w:rPr>
-                <w:rFonts w:ascii="Arial" w:eastAsia="Arial" w:hAnsi="Arial" w:cs="Arial"/>
-                <w:color w:val="auto"/>
-                <w:sz w:val="22"/>
-              </w:rPr>
-              <w:t xml:space="preserve"> (DER)</w:t>
+              <w:t>Documento de arquitectura</w:t>
             </w:r>
           </w:p>
           <w:p>
@@ -3640,7 +3643,7 @@
                 <w:color w:val="auto"/>
                 <w:sz w:val="22"/>
               </w:rPr>
-              <w:t>Documento de arquitectura</w:t>
+              <w:t>Diagrama de secuencia</w:t>
             </w:r>
           </w:p>
           <w:p>
@@ -3662,7 +3665,25 @@
                 <w:color w:val="auto"/>
                 <w:sz w:val="22"/>
               </w:rPr>
-              <w:t>Diagrama de secuencia</w:t>
+              <w:t xml:space="preserve">Maqueta del </w:t>
+            </w:r>
+            <w:proofErr w:type="spellStart"/>
+            <w:r>
+              <w:rPr>
+                <w:rFonts w:ascii="Arial" w:eastAsia="Arial" w:hAnsi="Arial" w:cs="Arial"/>
+                <w:color w:val="auto"/>
+                <w:sz w:val="22"/>
+              </w:rPr>
+              <w:t>front-end</w:t>
+            </w:r>
+            <w:proofErr w:type="spellEnd"/>
+            <w:r>
+              <w:rPr>
+                <w:rFonts w:ascii="Arial" w:eastAsia="Arial" w:hAnsi="Arial" w:cs="Arial"/>
+                <w:color w:val="auto"/>
+                <w:sz w:val="22"/>
+              </w:rPr>
+              <w:t xml:space="preserve"> </w:t>
             </w:r>
           </w:p>
           <w:p>
@@ -3684,50 +3705,8 @@
                 <w:color w:val="auto"/>
                 <w:sz w:val="22"/>
               </w:rPr>
-              <w:t xml:space="preserve">Maqueta del </w:t>
-            </w:r>
-            <w:proofErr w:type="spellStart"/>
-            <w:r>
-              <w:rPr>
-                <w:rFonts w:ascii="Arial" w:eastAsia="Arial" w:hAnsi="Arial" w:cs="Arial"/>
-                <w:color w:val="auto"/>
-                <w:sz w:val="22"/>
-              </w:rPr>
-              <w:t>front-end</w:t>
-            </w:r>
-            <w:proofErr w:type="spellEnd"/>
-            <w:r>
-              <w:rPr>
-                <w:rFonts w:ascii="Arial" w:eastAsia="Arial" w:hAnsi="Arial" w:cs="Arial"/>
-                <w:color w:val="auto"/>
-                <w:sz w:val="22"/>
-              </w:rPr>
-              <w:t xml:space="preserve"> </w:t>
-            </w:r>
-          </w:p>
-          <w:p>
-            <w:pPr>
-              <w:numPr>
-                <w:ilvl w:val="0"/>
-                <w:numId w:val="1"/>
-              </w:numPr>
-              <w:ind w:firstLine="360"/>
-              <w:rPr>
-                <w:rFonts w:ascii="Arial" w:eastAsia="Arial" w:hAnsi="Arial" w:cs="Arial"/>
-                <w:color w:val="auto"/>
-                <w:sz w:val="22"/>
-              </w:rPr>
-            </w:pPr>
-            <w:r>
-              <w:rPr>
-                <w:rFonts w:ascii="Arial" w:eastAsia="Arial" w:hAnsi="Arial" w:cs="Arial"/>
-                <w:color w:val="auto"/>
-                <w:sz w:val="22"/>
-              </w:rPr>
               <w:t>Especificaciones de casos de uso</w:t>
             </w:r>
-            <w:bookmarkStart w:id="0" w:name="_GoBack"/>
-            <w:bookmarkEnd w:id="0"/>
           </w:p>
           <w:p>
             <w:pPr>
@@ -5589,13 +5568,13 @@
           </w:pPr>
           <w:r>
             <w:object w:dxaOrig="765" w:dyaOrig="748">
-              <v:shape id="ole_rId2" o:spid="_x0000_i1025" style="width:67.5pt;height:66pt" coordsize="" o:spt="100" adj="0,,0" path="" stroked="f">
+              <v:shape id="ole_rId2" o:spid="_x0000_i1025" style="width:67.8pt;height:66pt" coordsize="" o:spt="100" adj="0,,0" path="" stroked="f">
                 <v:stroke joinstyle="miter"/>
                 <v:imagedata r:id="rId2" o:title=""/>
                 <v:formulas/>
                 <v:path o:connecttype="segments"/>
               </v:shape>
-              <o:OLEObject Type="Embed" ProgID="PBrush" ShapeID="ole_rId2" DrawAspect="Content" ObjectID="_1516905548" r:id="rId3"/>
+              <o:OLEObject Type="Embed" ProgID="PBrush" ShapeID="ole_rId2" DrawAspect="Content" ObjectID="_1517221937" r:id="rId3"/>
             </w:object>
           </w:r>
         </w:p>

</xml_diff>